<commit_message>
Added kt1.2.5 plan van aanpak
</commit_message>
<xml_diff>
--- a/KT1/KT1.1/KT1.1.1 Interview/Interview.docx
+++ b/KT1/KT1.1/KT1.1.1 Interview/Interview.docx
@@ -5,6 +5,7 @@
     <w:sdt>
       <w:sdtPr>
         <w:rPr>
+          <w:rFonts w:asciiTheme="minorHAnsi" w:eastAsiaTheme="minorHAnsi" w:hAnsiTheme="minorHAnsi" w:cstheme="minorBidi"/>
           <w:color w:val="4472C4" w:themeColor="accent1"/>
         </w:rPr>
         <w:id w:val="356856510"/>
@@ -15,7 +16,6 @@
       </w:sdtPr>
       <w:sdtEndPr>
         <w:rPr>
-          <w:rFonts w:asciiTheme="minorHAnsi" w:eastAsiaTheme="minorHAnsi" w:hAnsiTheme="minorHAnsi" w:cstheme="minorBidi"/>
           <w:color w:val="auto"/>
           <w:lang w:val="nl-NL"/>
         </w:rPr>
@@ -160,6 +160,7 @@
             <w:dataBinding w:prefixMappings="xmlns:ns0='http://purl.org/dc/elements/1.1/' xmlns:ns1='http://schemas.openxmlformats.org/package/2006/metadata/core-properties' " w:xpath="/ns1:coreProperties[1]/ns0:subject[1]" w:storeItemID="{6C3C8BC8-F283-45AE-878A-BAB7291924A1}"/>
             <w:text/>
           </w:sdtPr>
+          <w:sdtEndPr/>
           <w:sdtContent>
             <w:p>
               <w:pPr>
@@ -302,6 +303,7 @@
                                     <w:calendar w:val="gregorian"/>
                                   </w:date>
                                 </w:sdtPr>
+                                <w:sdtEndPr/>
                                 <w:sdtContent>
                                   <w:p>
                                     <w:pPr>
@@ -348,6 +350,7 @@
                                     <w:dataBinding w:prefixMappings="xmlns:ns0='http://schemas.openxmlformats.org/officeDocument/2006/extended-properties' " w:xpath="/ns0:Properties[1]/ns0:Company[1]" w:storeItemID="{6668398D-A668-4E3E-A5EB-62B293D839F1}"/>
                                     <w:text/>
                                   </w:sdtPr>
+                                  <w:sdtEndPr/>
                                   <w:sdtContent>
                                     <w:r>
                                       <w:rPr>
@@ -378,6 +381,7 @@
                                     <w:dataBinding w:prefixMappings="xmlns:ns0='http://schemas.microsoft.com/office/2006/coverPageProps' " w:xpath="/ns0:CoverPageProperties[1]/ns0:CompanyAddress[1]" w:storeItemID="{55AF091B-3C7A-41E3-B477-F2FDAA23CFDA}"/>
                                     <w:text/>
                                   </w:sdtPr>
+                                  <w:sdtEndPr/>
                                   <w:sdtContent>
                                     <w:proofErr w:type="spellStart"/>
                                     <w:r>
@@ -636,6 +640,7 @@
           <w:docPartUnique/>
         </w:docPartObj>
       </w:sdtPr>
+      <w:sdtEndPr/>
       <w:sdtContent>
         <w:p>
           <w:pPr>
@@ -2087,60 +2092,46 @@
         <w:rPr>
           <w:lang w:val="nl-NL"/>
         </w:rPr>
-        <w:t>Peter Strik. Het interview betreft de applicatie die gaat worden ontwikkeld. Het interview is bedoeld om bepaalde zaken duidelijk te hebben zoals het ruwe uiterlijk en het doel van de applicatie.</w:t>
-      </w:r>
-      <w:bookmarkStart w:id="1" w:name="_GoBack"/>
+        <w:t xml:space="preserve">Peter Strik. Het interview betreft de applicatie die gaat worden ontwikkeld. Het interview is bedoeld om bepaalde zaken duidelijk te hebben zoals het ruwe uiterlijk en het doel van de applicatie.  </w:t>
+      </w:r>
+    </w:p>
+    <w:p>
+      <w:pPr>
+        <w:pStyle w:val="Kop1"/>
+        <w:rPr>
+          <w:lang w:val="nl-NL"/>
+        </w:rPr>
+      </w:pPr>
+      <w:bookmarkStart w:id="1" w:name="_Toc505590945"/>
+      <w:r>
+        <w:rPr>
+          <w:lang w:val="nl-NL"/>
+        </w:rPr>
+        <w:t>Vragen</w:t>
+      </w:r>
       <w:bookmarkEnd w:id="1"/>
-      <w:r>
-        <w:rPr>
-          <w:lang w:val="nl-NL"/>
-        </w:rPr>
-        <w:t xml:space="preserve">  </w:t>
-      </w:r>
-    </w:p>
-    <w:p>
-      <w:pPr>
-        <w:pStyle w:val="Kop1"/>
-        <w:rPr>
-          <w:lang w:val="nl-NL"/>
-        </w:rPr>
-      </w:pPr>
-      <w:bookmarkStart w:id="2" w:name="_Toc505590945"/>
-      <w:r>
-        <w:rPr>
-          <w:lang w:val="nl-NL"/>
-        </w:rPr>
-        <w:t>Vragen</w:t>
+    </w:p>
+    <w:p>
+      <w:pPr>
+        <w:pStyle w:val="Kop2"/>
+        <w:rPr>
+          <w:lang w:val="nl-NL"/>
+        </w:rPr>
+      </w:pPr>
+      <w:bookmarkStart w:id="2" w:name="_Toc505590946"/>
+      <w:r>
+        <w:rPr>
+          <w:lang w:val="nl-NL"/>
+        </w:rPr>
+        <w:t>1.</w:t>
+      </w:r>
+      <w:r>
+        <w:rPr>
+          <w:lang w:val="nl-NL"/>
+        </w:rPr>
+        <w:t xml:space="preserve"> Wat is het algemene idee van de app die u in gedachte had?</w:t>
       </w:r>
       <w:bookmarkEnd w:id="2"/>
-    </w:p>
-    <w:p>
-      <w:pPr>
-        <w:pStyle w:val="Kop2"/>
-        <w:rPr>
-          <w:lang w:val="nl-NL"/>
-        </w:rPr>
-      </w:pPr>
-      <w:bookmarkStart w:id="3" w:name="_Toc505590946"/>
-      <w:r>
-        <w:rPr>
-          <w:lang w:val="nl-NL"/>
-        </w:rPr>
-        <w:t>1.</w:t>
-      </w:r>
-      <w:r>
-        <w:rPr>
-          <w:lang w:val="nl-NL"/>
-        </w:rPr>
-        <w:t xml:space="preserve"> </w:t>
-      </w:r>
-      <w:r>
-        <w:rPr>
-          <w:lang w:val="nl-NL"/>
-        </w:rPr>
-        <w:t>Wat is het algemene idee van de app die u in gedachte had?</w:t>
-      </w:r>
-      <w:bookmarkEnd w:id="3"/>
     </w:p>
     <w:p>
       <w:pPr>
@@ -2163,68 +2154,56 @@
           <w:lang w:val="nl-NL"/>
         </w:rPr>
       </w:pPr>
-      <w:bookmarkStart w:id="4" w:name="_Toc505590947"/>
+      <w:bookmarkStart w:id="3" w:name="_Toc505590947"/>
       <w:r>
         <w:rPr>
           <w:lang w:val="nl-NL"/>
         </w:rPr>
         <w:t>2. Hoe ziet u dat voor ogen?</w:t>
       </w:r>
+      <w:bookmarkEnd w:id="3"/>
+    </w:p>
+    <w:p>
+      <w:pPr>
+        <w:rPr>
+          <w:lang w:val="nl-NL"/>
+        </w:rPr>
+      </w:pPr>
+      <w:r>
+        <w:rPr>
+          <w:lang w:val="nl-NL"/>
+        </w:rPr>
+        <w:tab/>
+        <w:t xml:space="preserve">Peter: Een simplistische app, die makkelijk te navigeren is. De gebruiker moet makkelijk de mogelijkheid hebben om een route te plannen naar de dichtstbijzijnde fastfood keten. Misschien is het ook handig om een menu te hebben met dingen erin zoals een </w:t>
+      </w:r>
+      <w:r>
+        <w:rPr>
+          <w:lang w:val="nl-NL"/>
+        </w:rPr>
+        <w:t>help knop met een FAQ daar in</w:t>
+      </w:r>
+      <w:r>
+        <w:rPr>
+          <w:lang w:val="nl-NL"/>
+        </w:rPr>
+        <w:t xml:space="preserve">, favorieten, recent gezochte etc. </w:t>
+      </w:r>
+    </w:p>
+    <w:p>
+      <w:pPr>
+        <w:pStyle w:val="Kop2"/>
+        <w:rPr>
+          <w:lang w:val="nl-NL"/>
+        </w:rPr>
+      </w:pPr>
+      <w:bookmarkStart w:id="4" w:name="_Toc505590948"/>
+      <w:r>
+        <w:rPr>
+          <w:lang w:val="nl-NL"/>
+        </w:rPr>
+        <w:t>3. Wat wilt u met de applicatie bereiken?</w:t>
+      </w:r>
       <w:bookmarkEnd w:id="4"/>
-    </w:p>
-    <w:p>
-      <w:pPr>
-        <w:rPr>
-          <w:lang w:val="nl-NL"/>
-        </w:rPr>
-      </w:pPr>
-      <w:r>
-        <w:rPr>
-          <w:lang w:val="nl-NL"/>
-        </w:rPr>
-        <w:tab/>
-        <w:t xml:space="preserve">Peter: Een simplistische app, die makkelijk te navigeren is. De gebruiker moet makkelijk de mogelijkheid hebben om een route te plannen naar de </w:t>
-      </w:r>
-      <w:r>
-        <w:rPr>
-          <w:lang w:val="nl-NL"/>
-        </w:rPr>
-        <w:t>dichtstbijzijnde</w:t>
-      </w:r>
-      <w:r>
-        <w:rPr>
-          <w:lang w:val="nl-NL"/>
-        </w:rPr>
-        <w:t xml:space="preserve"> fastfood keten. Misschien is het ook handig om een menu te hebben met dingen erin zoals een </w:t>
-      </w:r>
-      <w:r>
-        <w:rPr>
-          <w:lang w:val="nl-NL"/>
-        </w:rPr>
-        <w:t>help knop met een FAQ daar in</w:t>
-      </w:r>
-      <w:r>
-        <w:rPr>
-          <w:lang w:val="nl-NL"/>
-        </w:rPr>
-        <w:t xml:space="preserve">, favorieten, recent gezochte etc. </w:t>
-      </w:r>
-    </w:p>
-    <w:p>
-      <w:pPr>
-        <w:pStyle w:val="Kop2"/>
-        <w:rPr>
-          <w:lang w:val="nl-NL"/>
-        </w:rPr>
-      </w:pPr>
-      <w:bookmarkStart w:id="5" w:name="_Toc505590948"/>
-      <w:r>
-        <w:rPr>
-          <w:lang w:val="nl-NL"/>
-        </w:rPr>
-        <w:t>3. Wat wilt u met de applicatie bereiken?</w:t>
-      </w:r>
-      <w:bookmarkEnd w:id="5"/>
     </w:p>
     <w:p>
       <w:pPr>
@@ -2247,20 +2226,14 @@
           <w:lang w:val="nl-NL"/>
         </w:rPr>
       </w:pPr>
-      <w:bookmarkStart w:id="6" w:name="_Toc505590949"/>
-      <w:r>
-        <w:rPr>
-          <w:lang w:val="nl-NL"/>
-        </w:rPr>
-        <w:t>4</w:t>
-      </w:r>
-      <w:r>
-        <w:rPr>
-          <w:lang w:val="nl-NL"/>
-        </w:rPr>
-        <w:t>. Zijn er bepaalde functies of features die erin moeten zitten?</w:t>
-      </w:r>
-      <w:bookmarkEnd w:id="6"/>
+      <w:bookmarkStart w:id="5" w:name="_Toc505590949"/>
+      <w:r>
+        <w:rPr>
+          <w:lang w:val="nl-NL"/>
+        </w:rPr>
+        <w:t>4. Zijn er bepaalde functies of features die erin moeten zitten?</w:t>
+      </w:r>
+      <w:bookmarkEnd w:id="5"/>
     </w:p>
     <w:p>
       <w:pPr>
@@ -2315,20 +2288,14 @@
           <w:lang w:val="nl-NL"/>
         </w:rPr>
       </w:pPr>
-      <w:bookmarkStart w:id="7" w:name="_Toc505590950"/>
-      <w:r>
-        <w:rPr>
-          <w:lang w:val="nl-NL"/>
-        </w:rPr>
-        <w:t>5</w:t>
-      </w:r>
-      <w:r>
-        <w:rPr>
-          <w:lang w:val="nl-NL"/>
-        </w:rPr>
-        <w:t>. Zijn er functies of features die u er totaal niet in wilt hebben?</w:t>
-      </w:r>
-      <w:bookmarkEnd w:id="7"/>
+      <w:bookmarkStart w:id="6" w:name="_Toc505590950"/>
+      <w:r>
+        <w:rPr>
+          <w:lang w:val="nl-NL"/>
+        </w:rPr>
+        <w:t>5. Zijn er functies of features die u er totaal niet in wilt hebben?</w:t>
+      </w:r>
+      <w:bookmarkEnd w:id="6"/>
     </w:p>
     <w:p>
       <w:pPr>
@@ -2343,6 +2310,12 @@
         <w:tab/>
         <w:t>Peter: Nou de advertenties moeten zo geplaatst zijn dat de gebruikers er geen last van hebben en verder zijn er verder niet echt dingen die ik er totaal niet in wil hebben, zolang de app maar geen nutteloze features krijgt en het gebruiksvriendelijk blijft.</w:t>
       </w:r>
+      <w:r>
+        <w:rPr>
+          <w:lang w:val="nl-NL"/>
+        </w:rPr>
+        <w:t xml:space="preserve"> Jullie mogen zelf ook functies toevoegen aan de applicatie mits het met mij is besproken.</w:t>
+      </w:r>
     </w:p>
     <w:p>
       <w:pPr>
@@ -2351,20 +2324,14 @@
           <w:lang w:val="nl-NL"/>
         </w:rPr>
       </w:pPr>
-      <w:bookmarkStart w:id="8" w:name="_Toc505590951"/>
-      <w:r>
-        <w:rPr>
-          <w:lang w:val="nl-NL"/>
-        </w:rPr>
-        <w:t>6</w:t>
-      </w:r>
-      <w:r>
-        <w:rPr>
-          <w:lang w:val="nl-NL"/>
-        </w:rPr>
-        <w:t>. Moeten de gebruikers een account hebben?</w:t>
-      </w:r>
-      <w:bookmarkEnd w:id="8"/>
+      <w:bookmarkStart w:id="7" w:name="_Toc505590951"/>
+      <w:r>
+        <w:rPr>
+          <w:lang w:val="nl-NL"/>
+        </w:rPr>
+        <w:t>6. Moeten de gebruikers een account hebben?</w:t>
+      </w:r>
+      <w:bookmarkEnd w:id="7"/>
     </w:p>
     <w:p>
       <w:pPr>
@@ -2387,20 +2354,14 @@
           <w:lang w:val="nl-NL"/>
         </w:rPr>
       </w:pPr>
-      <w:bookmarkStart w:id="9" w:name="_Toc505590952"/>
-      <w:r>
-        <w:rPr>
-          <w:lang w:val="nl-NL"/>
-        </w:rPr>
-        <w:t>7</w:t>
-      </w:r>
-      <w:r>
-        <w:rPr>
-          <w:lang w:val="nl-NL"/>
-        </w:rPr>
-        <w:t>. Hoe wilt u dat de app er uit komt te zien?</w:t>
-      </w:r>
-      <w:bookmarkEnd w:id="9"/>
+      <w:bookmarkStart w:id="8" w:name="_Toc505590952"/>
+      <w:r>
+        <w:rPr>
+          <w:lang w:val="nl-NL"/>
+        </w:rPr>
+        <w:t>7. Hoe wilt u dat de app er uit komt te zien?</w:t>
+      </w:r>
+      <w:bookmarkEnd w:id="8"/>
     </w:p>
     <w:p>
       <w:pPr>
@@ -2485,21 +2446,15 @@
           <w:lang w:val="nl-NL"/>
         </w:rPr>
       </w:pPr>
-      <w:bookmarkStart w:id="10" w:name="_Toc505590953"/>
+      <w:bookmarkStart w:id="9" w:name="_Toc505590953"/>
       <w:r>
         <w:rPr>
           <w:lang w:val="nl-NL"/>
         </w:rPr>
         <w:lastRenderedPageBreak/>
-        <w:t>8</w:t>
-      </w:r>
-      <w:r>
-        <w:rPr>
-          <w:lang w:val="nl-NL"/>
-        </w:rPr>
-        <w:t>. Op welke platforms moet de app beschikbaar zijn?</w:t>
-      </w:r>
-      <w:bookmarkEnd w:id="10"/>
+        <w:t>8. Op welke platforms moet de app beschikbaar zijn?</w:t>
+      </w:r>
+      <w:bookmarkEnd w:id="9"/>
       <w:r>
         <w:rPr>
           <w:lang w:val="nl-NL"/>
@@ -2556,13 +2511,7 @@
         <w:rPr>
           <w:lang w:val="nl-NL"/>
         </w:rPr>
-        <w:t>9</w:t>
-      </w:r>
-      <w:r>
-        <w:rPr>
-          <w:lang w:val="nl-NL"/>
-        </w:rPr>
-        <w:t xml:space="preserve">. Op welke </w:t>
+        <w:t xml:space="preserve">9. Op welke </w:t>
       </w:r>
       <w:proofErr w:type="spellStart"/>
       <w:r>
@@ -2590,19 +2539,7 @@
           <w:lang w:val="nl-NL"/>
         </w:rPr>
         <w:tab/>
-        <w:t xml:space="preserve">Peter: Ik denk dat het alleen op mobiel gaat worden gebruikt, want de app is puur voor de handigheid om een </w:t>
-      </w:r>
-      <w:r>
-        <w:rPr>
-          <w:lang w:val="nl-NL"/>
-        </w:rPr>
-        <w:t xml:space="preserve">dichtstbijzijnde </w:t>
-      </w:r>
-      <w:r>
-        <w:rPr>
-          <w:lang w:val="nl-NL"/>
-        </w:rPr>
-        <w:t>restaurant te vinden.</w:t>
+        <w:t>Peter: Ik denk dat het alleen op mobiel gaat worden gebruikt, want de app is puur voor de handigheid om een dichtstbijzijnde restaurant te vinden.</w:t>
       </w:r>
     </w:p>
     <w:p>
@@ -2653,20 +2590,14 @@
           <w:lang w:val="nl-NL"/>
         </w:rPr>
       </w:pPr>
-      <w:bookmarkStart w:id="11" w:name="_Toc505590954"/>
-      <w:r>
-        <w:rPr>
-          <w:lang w:val="nl-NL"/>
-        </w:rPr>
-        <w:t>10</w:t>
-      </w:r>
-      <w:r>
-        <w:rPr>
-          <w:lang w:val="nl-NL"/>
-        </w:rPr>
-        <w:t>. Hoe wilt u dat de route getoond wordt?</w:t>
-      </w:r>
-      <w:bookmarkEnd w:id="11"/>
+      <w:bookmarkStart w:id="10" w:name="_Toc505590954"/>
+      <w:r>
+        <w:rPr>
+          <w:lang w:val="nl-NL"/>
+        </w:rPr>
+        <w:t>10. Hoe wilt u dat de route getoond wordt?</w:t>
+      </w:r>
+      <w:bookmarkEnd w:id="10"/>
     </w:p>
     <w:p>
       <w:pPr>
@@ -2759,20 +2690,14 @@
           <w:lang w:val="nl-NL"/>
         </w:rPr>
       </w:pPr>
-      <w:bookmarkStart w:id="12" w:name="_Toc505590955"/>
-      <w:r>
-        <w:rPr>
-          <w:lang w:val="nl-NL"/>
-        </w:rPr>
-        <w:t xml:space="preserve">11. </w:t>
-      </w:r>
-      <w:r>
-        <w:rPr>
-          <w:lang w:val="nl-NL"/>
-        </w:rPr>
-        <w:t>Voor welke doelgroep is de app bestemd?</w:t>
-      </w:r>
-      <w:bookmarkEnd w:id="12"/>
+      <w:bookmarkStart w:id="11" w:name="_Toc505590955"/>
+      <w:r>
+        <w:rPr>
+          <w:lang w:val="nl-NL"/>
+        </w:rPr>
+        <w:t>11. Voor welke doelgroep is de app bestemd?</w:t>
+      </w:r>
+      <w:bookmarkEnd w:id="11"/>
     </w:p>
     <w:p>
       <w:pPr>
@@ -2836,26 +2761,14 @@
           <w:lang w:val="nl-NL"/>
         </w:rPr>
       </w:pPr>
-      <w:bookmarkStart w:id="13" w:name="_Toc505590956"/>
-      <w:r>
-        <w:rPr>
-          <w:lang w:val="nl-NL"/>
-        </w:rPr>
-        <w:t>1</w:t>
-      </w:r>
-      <w:r>
-        <w:rPr>
-          <w:lang w:val="nl-NL"/>
-        </w:rPr>
-        <w:t>2</w:t>
-      </w:r>
-      <w:r>
-        <w:rPr>
-          <w:lang w:val="nl-NL"/>
-        </w:rPr>
-        <w:t>. Zijn er nog dingen waar we rekening mee moeten houden zoals kleuren?</w:t>
-      </w:r>
-      <w:bookmarkEnd w:id="13"/>
+      <w:bookmarkStart w:id="12" w:name="_Toc505590956"/>
+      <w:r>
+        <w:rPr>
+          <w:lang w:val="nl-NL"/>
+        </w:rPr>
+        <w:t>12. Zijn er nog dingen waar we rekening mee moeten houden zoals kleuren?</w:t>
+      </w:r>
+      <w:bookmarkEnd w:id="12"/>
     </w:p>
     <w:p>
       <w:pPr>
@@ -2900,19 +2813,15 @@
         <w:rPr>
           <w:lang w:val="nl-NL"/>
         </w:rPr>
-        <w:t>1</w:t>
-      </w:r>
-      <w:r>
-        <w:rPr>
-          <w:lang w:val="nl-NL"/>
-        </w:rPr>
-        <w:t>3</w:t>
-      </w:r>
-      <w:r>
-        <w:rPr>
-          <w:lang w:val="nl-NL"/>
-        </w:rPr>
-        <w:t>. Heeft u bepaalde apps die u prettig vindt om te gebruiken, of apps die op deze lijken?</w:t>
+        <w:t>13. Heeft u bepaalde apps die u prettig vindt om te gebruiken, o</w:t>
+      </w:r>
+      <w:bookmarkStart w:id="13" w:name="_GoBack"/>
+      <w:bookmarkEnd w:id="13"/>
+      <w:r>
+        <w:rPr>
+          <w:lang w:val="nl-NL"/>
+        </w:rPr>
+        <w:t>f apps die op deze lijken?</w:t>
       </w:r>
     </w:p>
     <w:p>
@@ -2946,19 +2855,7 @@
         <w:rPr>
           <w:lang w:val="nl-NL"/>
         </w:rPr>
-        <w:t>1</w:t>
-      </w:r>
-      <w:r>
-        <w:rPr>
-          <w:lang w:val="nl-NL"/>
-        </w:rPr>
-        <w:t>4</w:t>
-      </w:r>
-      <w:r>
-        <w:rPr>
-          <w:lang w:val="nl-NL"/>
-        </w:rPr>
-        <w:t>. Heeft u een naam voor de app?</w:t>
+        <w:t>14. Heeft u een naam voor de app?</w:t>
       </w:r>
     </w:p>
     <w:p>
@@ -2988,14 +2885,35 @@
         <w:tab/>
       </w:r>
       <w:r>
-        <w:t xml:space="preserve">Tim: Food fast </w:t>
+        <w:rPr>
+          <w:lang w:val="nl-NL"/>
+        </w:rPr>
+        <w:t xml:space="preserve">Tim: Food </w:t>
       </w:r>
       <w:proofErr w:type="spellStart"/>
       <w:r>
+        <w:rPr>
+          <w:lang w:val="nl-NL"/>
+        </w:rPr>
+        <w:t>fast</w:t>
+      </w:r>
+      <w:proofErr w:type="spellEnd"/>
+      <w:r>
+        <w:rPr>
+          <w:lang w:val="nl-NL"/>
+        </w:rPr>
+        <w:t xml:space="preserve"> </w:t>
+      </w:r>
+      <w:r>
+        <w:rPr>
+          <w:lang w:val="nl-NL"/>
+        </w:rPr>
         <w:t>misschien</w:t>
       </w:r>
-      <w:proofErr w:type="spellEnd"/>
-      <w:r>
+      <w:r>
+        <w:rPr>
+          <w:lang w:val="nl-NL"/>
+        </w:rPr>
         <w:t xml:space="preserve">? </w:t>
       </w:r>
       <w:r>
@@ -4154,6 +4072,8 @@
     <w:rsidRoot w:val="002A7B46"/>
     <w:rsid w:val="001707AB"/>
     <w:rsid w:val="002A7B46"/>
+    <w:rsid w:val="005C2073"/>
+    <w:rsid w:val="00CF57D6"/>
   </w:rsids>
   <m:mathPr>
     <m:mathFont m:val="Cambria Math"/>
@@ -4946,7 +4866,7 @@
 </file>
 
 <file path=customXml/itemProps2.xml><?xml version="1.0" encoding="utf-8"?>
-<ds:datastoreItem xmlns:ds="http://schemas.openxmlformats.org/officeDocument/2006/customXml" ds:itemID="{B6FCFC73-B54B-4137-BF69-39161DF97246}">
+<ds:datastoreItem xmlns:ds="http://schemas.openxmlformats.org/officeDocument/2006/customXml" ds:itemID="{D51DA4A2-7C2C-4757-BE6E-8D79111CAA5D}">
   <ds:schemaRefs>
     <ds:schemaRef ds:uri="http://schemas.openxmlformats.org/officeDocument/2006/bibliography"/>
   </ds:schemaRefs>

</xml_diff>